<commit_message>
manuel d'installation locale Additionnal Doc update
</commit_message>
<xml_diff>
--- a/Documentation/Dossier de Projet DishCC.docx
+++ b/Documentation/Dossier de Projet DishCC.docx
@@ -6,6 +6,8 @@
       <w:pPr>
         <w:pStyle w:val="TM1"/>
       </w:pPr>
+      <w:bookmarkStart w:id="0" w:name="_GoBack"/>
+      <w:bookmarkEnd w:id="0"/>
     </w:p>
     <w:p>
       <w:pPr>
@@ -78,16 +80,14 @@
                 <w:sz w:val="96"/>
               </w:rPr>
             </w:pPr>
-            <w:proofErr w:type="spellStart"/>
             <w:r>
               <w:rPr>
                 <w:rFonts w:ascii="Impact" w:hAnsi="Impact"/>
                 <w:color w:val="F8F1F1"/>
                 <w:sz w:val="96"/>
               </w:rPr>
-              <w:t>DishCC</w:t>
+              <w:t>Dossier de projet</w:t>
             </w:r>
-            <w:proofErr w:type="spellEnd"/>
           </w:p>
         </w:tc>
       </w:tr>
@@ -215,7 +215,7 @@
       <w:r>
         <w:fldChar w:fldCharType="separate"/>
       </w:r>
-      <w:hyperlink w:anchor="_Toc64551001" w:history="1">
+      <w:hyperlink w:anchor="_Toc66708522" w:history="1">
         <w:r>
           <w:rPr>
             <w:rStyle w:val="Lienhypertexte"/>
@@ -253,7 +253,7 @@
           <w:rPr>
             <w:webHidden/>
           </w:rPr>
-          <w:instrText xml:space="preserve"> PAGEREF _Toc64551001 \h </w:instrText>
+          <w:instrText xml:space="preserve"> PAGEREF _Toc66708522 \h </w:instrText>
         </w:r>
         <w:r>
           <w:rPr>
@@ -295,12 +295,10 @@
           <w:lang w:val="fr-CH" w:eastAsia="fr-CH"/>
         </w:rPr>
       </w:pPr>
-      <w:hyperlink w:anchor="_Toc64551002" w:history="1">
+      <w:hyperlink w:anchor="_Toc66708523" w:history="1">
         <w:r>
           <w:rPr>
             <w:rStyle w:val="Lienhypertexte"/>
-            <w:i/>
-            <w:iCs/>
             <w:noProof/>
           </w:rPr>
           <w:t>1.1</w:t>
@@ -318,7 +316,6 @@
         <w:r>
           <w:rPr>
             <w:rStyle w:val="Lienhypertexte"/>
-            <w:iCs/>
             <w:noProof/>
           </w:rPr>
           <w:t>Introduction</w:t>
@@ -342,7 +339,7 @@
             <w:noProof/>
             <w:webHidden/>
           </w:rPr>
-          <w:instrText xml:space="preserve"> PAGEREF _Toc64551002 \h </w:instrText>
+          <w:instrText xml:space="preserve"> PAGEREF _Toc66708523 \h </w:instrText>
         </w:r>
         <w:r>
           <w:rPr>
@@ -388,11 +385,10 @@
           <w:lang w:val="fr-CH" w:eastAsia="fr-CH"/>
         </w:rPr>
       </w:pPr>
-      <w:hyperlink w:anchor="_Toc64551003" w:history="1">
+      <w:hyperlink w:anchor="_Toc66708524" w:history="1">
         <w:r>
           <w:rPr>
             <w:rStyle w:val="Lienhypertexte"/>
-            <w:rFonts w:ascii="Arial" w:hAnsi="Arial"/>
             <w:noProof/>
           </w:rPr>
           <w:t>1.2</w:t>
@@ -410,7 +406,6 @@
         <w:r>
           <w:rPr>
             <w:rStyle w:val="Lienhypertexte"/>
-            <w:rFonts w:ascii="Arial" w:hAnsi="Arial"/>
             <w:noProof/>
           </w:rPr>
           <w:t>Organisation</w:t>
@@ -434,7 +429,7 @@
             <w:noProof/>
             <w:webHidden/>
           </w:rPr>
-          <w:instrText xml:space="preserve"> PAGEREF _Toc64551003 \h </w:instrText>
+          <w:instrText xml:space="preserve"> PAGEREF _Toc66708524 \h </w:instrText>
         </w:r>
         <w:r>
           <w:rPr>
@@ -480,12 +475,10 @@
           <w:lang w:val="fr-CH" w:eastAsia="fr-CH"/>
         </w:rPr>
       </w:pPr>
-      <w:hyperlink w:anchor="_Toc64551004" w:history="1">
+      <w:hyperlink w:anchor="_Toc66708525" w:history="1">
         <w:r>
           <w:rPr>
             <w:rStyle w:val="Lienhypertexte"/>
-            <w:i/>
-            <w:iCs/>
             <w:noProof/>
           </w:rPr>
           <w:t>1.3</w:t>
@@ -503,7 +496,6 @@
         <w:r>
           <w:rPr>
             <w:rStyle w:val="Lienhypertexte"/>
-            <w:iCs/>
             <w:noProof/>
           </w:rPr>
           <w:t>Objectifs</w:t>
@@ -527,7 +519,7 @@
             <w:noProof/>
             <w:webHidden/>
           </w:rPr>
-          <w:instrText xml:space="preserve"> PAGEREF _Toc64551004 \h </w:instrText>
+          <w:instrText xml:space="preserve"> PAGEREF _Toc66708525 \h </w:instrText>
         </w:r>
         <w:r>
           <w:rPr>
@@ -573,12 +565,10 @@
           <w:lang w:val="fr-CH" w:eastAsia="fr-CH"/>
         </w:rPr>
       </w:pPr>
-      <w:hyperlink w:anchor="_Toc64551005" w:history="1">
+      <w:hyperlink w:anchor="_Toc66708526" w:history="1">
         <w:r>
           <w:rPr>
             <w:rStyle w:val="Lienhypertexte"/>
-            <w:i/>
-            <w:iCs/>
             <w:noProof/>
           </w:rPr>
           <w:t>1.4</w:t>
@@ -596,7 +586,6 @@
         <w:r>
           <w:rPr>
             <w:rStyle w:val="Lienhypertexte"/>
-            <w:iCs/>
             <w:noProof/>
           </w:rPr>
           <w:t>Planification initiale</w:t>
@@ -620,7 +609,7 @@
             <w:noProof/>
             <w:webHidden/>
           </w:rPr>
-          <w:instrText xml:space="preserve"> PAGEREF _Toc64551005 \h </w:instrText>
+          <w:instrText xml:space="preserve"> PAGEREF _Toc66708526 \h </w:instrText>
         </w:r>
         <w:r>
           <w:rPr>
@@ -661,7 +650,7 @@
           <w:lang w:val="fr-CH" w:eastAsia="fr-CH"/>
         </w:rPr>
       </w:pPr>
-      <w:hyperlink w:anchor="_Toc64551006" w:history="1">
+      <w:hyperlink w:anchor="_Toc66708527" w:history="1">
         <w:r>
           <w:rPr>
             <w:rStyle w:val="Lienhypertexte"/>
@@ -699,7 +688,7 @@
           <w:rPr>
             <w:webHidden/>
           </w:rPr>
-          <w:instrText xml:space="preserve"> PAGEREF _Toc64551006 \h </w:instrText>
+          <w:instrText xml:space="preserve"> PAGEREF _Toc66708527 \h </w:instrText>
         </w:r>
         <w:r>
           <w:rPr>
@@ -741,11 +730,10 @@
           <w:lang w:val="fr-CH" w:eastAsia="fr-CH"/>
         </w:rPr>
       </w:pPr>
-      <w:hyperlink w:anchor="_Toc64551007" w:history="1">
+      <w:hyperlink w:anchor="_Toc66708528" w:history="1">
         <w:r>
           <w:rPr>
             <w:rStyle w:val="Lienhypertexte"/>
-            <w:iCs/>
             <w:noProof/>
           </w:rPr>
           <w:t>2.1</w:t>
@@ -763,7 +751,6 @@
         <w:r>
           <w:rPr>
             <w:rStyle w:val="Lienhypertexte"/>
-            <w:iCs/>
             <w:noProof/>
           </w:rPr>
           <w:t>Concept</w:t>
@@ -787,7 +774,7 @@
             <w:noProof/>
             <w:webHidden/>
           </w:rPr>
-          <w:instrText xml:space="preserve"> PAGEREF _Toc64551007 \h </w:instrText>
+          <w:instrText xml:space="preserve"> PAGEREF _Toc66708528 \h </w:instrText>
         </w:r>
         <w:r>
           <w:rPr>
@@ -833,7 +820,7 @@
           <w:lang w:val="fr-CH" w:eastAsia="fr-CH"/>
         </w:rPr>
       </w:pPr>
-      <w:hyperlink w:anchor="_Toc64551008" w:history="1">
+      <w:hyperlink w:anchor="_Toc66708529" w:history="1">
         <w:r>
           <w:rPr>
             <w:rStyle w:val="Lienhypertexte"/>
@@ -877,7 +864,7 @@
             <w:noProof/>
             <w:webHidden/>
           </w:rPr>
-          <w:instrText xml:space="preserve"> PAGEREF _Toc64551008 \h </w:instrText>
+          <w:instrText xml:space="preserve"> PAGEREF _Toc66708529 \h </w:instrText>
         </w:r>
         <w:r>
           <w:rPr>
@@ -923,7 +910,7 @@
           <w:lang w:val="fr-CH" w:eastAsia="fr-CH"/>
         </w:rPr>
       </w:pPr>
-      <w:hyperlink w:anchor="_Toc64551009" w:history="1">
+      <w:hyperlink w:anchor="_Toc66708530" w:history="1">
         <w:r>
           <w:rPr>
             <w:rStyle w:val="Lienhypertexte"/>
@@ -967,7 +954,7 @@
             <w:noProof/>
             <w:webHidden/>
           </w:rPr>
-          <w:instrText xml:space="preserve"> PAGEREF _Toc64551009 \h </w:instrText>
+          <w:instrText xml:space="preserve"> PAGEREF _Toc66708530 \h </w:instrText>
         </w:r>
         <w:r>
           <w:rPr>
@@ -1000,9 +987,9 @@
     </w:p>
     <w:p>
       <w:pPr>
-        <w:pStyle w:val="TM2"/>
-        <w:tabs>
-          <w:tab w:val="left" w:pos="800"/>
+        <w:pStyle w:val="TM3"/>
+        <w:tabs>
+          <w:tab w:val="left" w:pos="1200"/>
           <w:tab w:val="right" w:leader="dot" w:pos="9060"/>
         </w:tabs>
         <w:rPr>
@@ -1013,13 +1000,13 @@
           <w:lang w:val="fr-CH" w:eastAsia="fr-CH"/>
         </w:rPr>
       </w:pPr>
-      <w:hyperlink w:anchor="_Toc64551010" w:history="1">
+      <w:hyperlink w:anchor="_Toc66708531" w:history="1">
         <w:r>
           <w:rPr>
             <w:rStyle w:val="Lienhypertexte"/>
             <w:noProof/>
           </w:rPr>
-          <w:t>2.4</w:t>
+          <w:t>2.3.1</w:t>
         </w:r>
         <w:r>
           <w:rPr>
@@ -1036,7 +1023,7 @@
             <w:rStyle w:val="Lienhypertexte"/>
             <w:noProof/>
           </w:rPr>
-          <w:t>Cas d’utilisation</w:t>
+          <w:t>Zoning</w:t>
         </w:r>
         <w:r>
           <w:rPr>
@@ -1057,7 +1044,7 @@
             <w:noProof/>
             <w:webHidden/>
           </w:rPr>
-          <w:instrText xml:space="preserve"> PAGEREF _Toc64551010 \h </w:instrText>
+          <w:instrText xml:space="preserve"> PAGEREF _Toc66708531 \h </w:instrText>
         </w:r>
         <w:r>
           <w:rPr>
@@ -1103,14 +1090,13 @@
           <w:lang w:val="fr-CH" w:eastAsia="fr-CH"/>
         </w:rPr>
       </w:pPr>
-      <w:hyperlink w:anchor="_Toc64551011" w:history="1">
+      <w:hyperlink w:anchor="_Toc66708532" w:history="1">
         <w:r>
           <w:rPr>
             <w:rStyle w:val="Lienhypertexte"/>
-            <w:iCs/>
-            <w:noProof/>
-          </w:rPr>
-          <w:t>2.5</w:t>
+            <w:noProof/>
+          </w:rPr>
+          <w:t>2.4</w:t>
         </w:r>
         <w:r>
           <w:rPr>
@@ -1125,10 +1111,9 @@
         <w:r>
           <w:rPr>
             <w:rStyle w:val="Lienhypertexte"/>
-            <w:iCs/>
-            <w:noProof/>
-          </w:rPr>
-          <w:t>Stratégie de test</w:t>
+            <w:noProof/>
+          </w:rPr>
+          <w:t>Cas d’utilisation</w:t>
         </w:r>
         <w:r>
           <w:rPr>
@@ -1149,7 +1134,7 @@
             <w:noProof/>
             <w:webHidden/>
           </w:rPr>
-          <w:instrText xml:space="preserve"> PAGEREF _Toc64551011 \h </w:instrText>
+          <w:instrText xml:space="preserve"> PAGEREF _Toc66708532 \h </w:instrText>
         </w:r>
         <w:r>
           <w:rPr>
@@ -1169,7 +1154,7 @@
             <w:noProof/>
             <w:webHidden/>
           </w:rPr>
-          <w:t>7</w:t>
+          <w:t>6</w:t>
         </w:r>
         <w:r>
           <w:rPr>
@@ -1195,15 +1180,13 @@
           <w:lang w:val="fr-CH" w:eastAsia="fr-CH"/>
         </w:rPr>
       </w:pPr>
-      <w:hyperlink w:anchor="_Toc64551012" w:history="1">
+      <w:hyperlink w:anchor="_Toc66708533" w:history="1">
         <w:r>
           <w:rPr>
             <w:rStyle w:val="Lienhypertexte"/>
-            <w:rFonts w:cs="Arial"/>
-            <w:i/>
-            <w:noProof/>
-          </w:rPr>
-          <w:t>2.6</w:t>
+            <w:noProof/>
+          </w:rPr>
+          <w:t>2.5</w:t>
         </w:r>
         <w:r>
           <w:rPr>
@@ -1218,10 +1201,9 @@
         <w:r>
           <w:rPr>
             <w:rStyle w:val="Lienhypertexte"/>
-            <w:rFonts w:cs="Arial"/>
-            <w:noProof/>
-          </w:rPr>
-          <w:t>Problèmes rencontrés</w:t>
+            <w:noProof/>
+          </w:rPr>
+          <w:t>Stratégie de test</w:t>
         </w:r>
         <w:r>
           <w:rPr>
@@ -1242,7 +1224,7 @@
             <w:noProof/>
             <w:webHidden/>
           </w:rPr>
-          <w:instrText xml:space="preserve"> PAGEREF _Toc64551012 \h </w:instrText>
+          <w:instrText xml:space="preserve"> PAGEREF _Toc66708533 \h </w:instrText>
         </w:r>
         <w:r>
           <w:rPr>
@@ -1262,7 +1244,7 @@
             <w:noProof/>
             <w:webHidden/>
           </w:rPr>
-          <w:t>8</w:t>
+          <w:t>7</w:t>
         </w:r>
         <w:r>
           <w:rPr>
@@ -1288,15 +1270,13 @@
           <w:lang w:val="fr-CH" w:eastAsia="fr-CH"/>
         </w:rPr>
       </w:pPr>
-      <w:hyperlink w:anchor="_Toc64551013" w:history="1">
+      <w:hyperlink w:anchor="_Toc66708534" w:history="1">
         <w:r>
           <w:rPr>
             <w:rStyle w:val="Lienhypertexte"/>
-            <w:i/>
-            <w:iCs/>
-            <w:noProof/>
-          </w:rPr>
-          <w:t>2.7</w:t>
+            <w:noProof/>
+          </w:rPr>
+          <w:t>2.6</w:t>
         </w:r>
         <w:r>
           <w:rPr>
@@ -1311,10 +1291,9 @@
         <w:r>
           <w:rPr>
             <w:rStyle w:val="Lienhypertexte"/>
-            <w:iCs/>
-            <w:noProof/>
-          </w:rPr>
-          <w:t>Planification</w:t>
+            <w:noProof/>
+          </w:rPr>
+          <w:t>Problèmes rencontrés</w:t>
         </w:r>
         <w:r>
           <w:rPr>
@@ -1335,7 +1314,7 @@
             <w:noProof/>
             <w:webHidden/>
           </w:rPr>
-          <w:instrText xml:space="preserve"> PAGEREF _Toc64551013 \h </w:instrText>
+          <w:instrText xml:space="preserve"> PAGEREF _Toc66708534 \h </w:instrText>
         </w:r>
         <w:r>
           <w:rPr>
@@ -1381,15 +1360,13 @@
           <w:lang w:val="fr-CH" w:eastAsia="fr-CH"/>
         </w:rPr>
       </w:pPr>
-      <w:hyperlink w:anchor="_Toc64551014" w:history="1">
+      <w:hyperlink w:anchor="_Toc66708535" w:history="1">
         <w:r>
           <w:rPr>
             <w:rStyle w:val="Lienhypertexte"/>
-            <w:i/>
-            <w:iCs/>
-            <w:noProof/>
-          </w:rPr>
-          <w:t>2.8</w:t>
+            <w:noProof/>
+          </w:rPr>
+          <w:t>2.7</w:t>
         </w:r>
         <w:r>
           <w:rPr>
@@ -1404,7 +1381,96 @@
         <w:r>
           <w:rPr>
             <w:rStyle w:val="Lienhypertexte"/>
-            <w:iCs/>
+            <w:noProof/>
+          </w:rPr>
+          <w:t>Planification</w:t>
+        </w:r>
+        <w:r>
+          <w:rPr>
+            <w:noProof/>
+            <w:webHidden/>
+          </w:rPr>
+          <w:tab/>
+        </w:r>
+        <w:r>
+          <w:rPr>
+            <w:noProof/>
+            <w:webHidden/>
+          </w:rPr>
+          <w:fldChar w:fldCharType="begin"/>
+        </w:r>
+        <w:r>
+          <w:rPr>
+            <w:noProof/>
+            <w:webHidden/>
+          </w:rPr>
+          <w:instrText xml:space="preserve"> PAGEREF _Toc66708535 \h </w:instrText>
+        </w:r>
+        <w:r>
+          <w:rPr>
+            <w:noProof/>
+            <w:webHidden/>
+          </w:rPr>
+        </w:r>
+        <w:r>
+          <w:rPr>
+            <w:noProof/>
+            <w:webHidden/>
+          </w:rPr>
+          <w:fldChar w:fldCharType="separate"/>
+        </w:r>
+        <w:r>
+          <w:rPr>
+            <w:noProof/>
+            <w:webHidden/>
+          </w:rPr>
+          <w:t>8</w:t>
+        </w:r>
+        <w:r>
+          <w:rPr>
+            <w:noProof/>
+            <w:webHidden/>
+          </w:rPr>
+          <w:fldChar w:fldCharType="end"/>
+        </w:r>
+      </w:hyperlink>
+    </w:p>
+    <w:p>
+      <w:pPr>
+        <w:pStyle w:val="TM2"/>
+        <w:tabs>
+          <w:tab w:val="left" w:pos="800"/>
+          <w:tab w:val="right" w:leader="dot" w:pos="9060"/>
+        </w:tabs>
+        <w:rPr>
+          <w:rFonts w:eastAsiaTheme="minorEastAsia" w:cstheme="minorBidi"/>
+          <w:noProof/>
+          <w:sz w:val="22"/>
+          <w:szCs w:val="22"/>
+          <w:lang w:val="fr-CH" w:eastAsia="fr-CH"/>
+        </w:rPr>
+      </w:pPr>
+      <w:hyperlink w:anchor="_Toc66708536" w:history="1">
+        <w:r>
+          <w:rPr>
+            <w:rStyle w:val="Lienhypertexte"/>
+            <w:noProof/>
+          </w:rPr>
+          <w:t>2.8</w:t>
+        </w:r>
+        <w:r>
+          <w:rPr>
+            <w:rFonts w:eastAsiaTheme="minorEastAsia" w:cstheme="minorBidi"/>
+            <w:noProof/>
+            <w:sz w:val="22"/>
+            <w:szCs w:val="22"/>
+            <w:lang w:val="fr-CH" w:eastAsia="fr-CH"/>
+          </w:rPr>
+          <w:tab/>
+        </w:r>
+        <w:r>
+          <w:rPr>
+            <w:rStyle w:val="Lienhypertexte"/>
             <w:noProof/>
           </w:rPr>
           <w:t>Dossier de conception</w:t>
@@ -1428,7 +1494,7 @@
             <w:noProof/>
             <w:webHidden/>
           </w:rPr>
-          <w:instrText xml:space="preserve"> PAGEREF _Toc64551014 \h </w:instrText>
+          <w:instrText xml:space="preserve"> PAGEREF _Toc66708536 \h </w:instrText>
         </w:r>
         <w:r>
           <w:rPr>
@@ -1448,7 +1514,7 @@
             <w:noProof/>
             <w:webHidden/>
           </w:rPr>
-          <w:t>9</w:t>
+          <w:t>8</w:t>
         </w:r>
         <w:r>
           <w:rPr>
@@ -1469,7 +1535,7 @@
           <w:lang w:val="fr-CH" w:eastAsia="fr-CH"/>
         </w:rPr>
       </w:pPr>
-      <w:hyperlink w:anchor="_Toc64551015" w:history="1">
+      <w:hyperlink w:anchor="_Toc66708537" w:history="1">
         <w:r>
           <w:rPr>
             <w:rStyle w:val="Lienhypertexte"/>
@@ -1507,7 +1573,7 @@
           <w:rPr>
             <w:webHidden/>
           </w:rPr>
-          <w:instrText xml:space="preserve"> PAGEREF _Toc64551015 \h </w:instrText>
+          <w:instrText xml:space="preserve"> PAGEREF _Toc66708537 \h </w:instrText>
         </w:r>
         <w:r>
           <w:rPr>
@@ -1549,12 +1615,10 @@
           <w:lang w:val="fr-CH" w:eastAsia="fr-CH"/>
         </w:rPr>
       </w:pPr>
-      <w:hyperlink w:anchor="_Toc64551016" w:history="1">
+      <w:hyperlink w:anchor="_Toc66708538" w:history="1">
         <w:r>
           <w:rPr>
             <w:rStyle w:val="Lienhypertexte"/>
-            <w:i/>
-            <w:iCs/>
             <w:noProof/>
           </w:rPr>
           <w:t>3.1</w:t>
@@ -1572,7 +1636,6 @@
         <w:r>
           <w:rPr>
             <w:rStyle w:val="Lienhypertexte"/>
-            <w:iCs/>
             <w:noProof/>
           </w:rPr>
           <w:t>Dossier de réalisation</w:t>
@@ -1596,7 +1659,7 @@
             <w:noProof/>
             <w:webHidden/>
           </w:rPr>
-          <w:instrText xml:space="preserve"> PAGEREF _Toc64551016 \h </w:instrText>
+          <w:instrText xml:space="preserve"> PAGEREF _Toc66708538 \h </w:instrText>
         </w:r>
         <w:r>
           <w:rPr>
@@ -1642,12 +1705,10 @@
           <w:lang w:val="fr-CH" w:eastAsia="fr-CH"/>
         </w:rPr>
       </w:pPr>
-      <w:hyperlink w:anchor="_Toc64551017" w:history="1">
+      <w:hyperlink w:anchor="_Toc66708539" w:history="1">
         <w:r>
           <w:rPr>
             <w:rStyle w:val="Lienhypertexte"/>
-            <w:i/>
-            <w:iCs/>
             <w:noProof/>
           </w:rPr>
           <w:t>3.2</w:t>
@@ -1665,7 +1726,6 @@
         <w:r>
           <w:rPr>
             <w:rStyle w:val="Lienhypertexte"/>
-            <w:iCs/>
             <w:noProof/>
           </w:rPr>
           <w:t>Description des tests effectués</w:t>
@@ -1689,7 +1749,7 @@
             <w:noProof/>
             <w:webHidden/>
           </w:rPr>
-          <w:instrText xml:space="preserve"> PAGEREF _Toc64551017 \h </w:instrText>
+          <w:instrText xml:space="preserve"> PAGEREF _Toc66708539 \h </w:instrText>
         </w:r>
         <w:r>
           <w:rPr>
@@ -1709,7 +1769,7 @@
             <w:noProof/>
             <w:webHidden/>
           </w:rPr>
-          <w:t>10</w:t>
+          <w:t>9</w:t>
         </w:r>
         <w:r>
           <w:rPr>
@@ -1735,12 +1795,10 @@
           <w:lang w:val="fr-CH" w:eastAsia="fr-CH"/>
         </w:rPr>
       </w:pPr>
-      <w:hyperlink w:anchor="_Toc64551018" w:history="1">
+      <w:hyperlink w:anchor="_Toc66708540" w:history="1">
         <w:r>
           <w:rPr>
             <w:rStyle w:val="Lienhypertexte"/>
-            <w:i/>
-            <w:iCs/>
             <w:noProof/>
           </w:rPr>
           <w:t>3.3</w:t>
@@ -1758,7 +1816,6 @@
         <w:r>
           <w:rPr>
             <w:rStyle w:val="Lienhypertexte"/>
-            <w:iCs/>
             <w:noProof/>
           </w:rPr>
           <w:t>Erreurs restantes</w:t>
@@ -1782,7 +1839,7 @@
             <w:noProof/>
             <w:webHidden/>
           </w:rPr>
-          <w:instrText xml:space="preserve"> PAGEREF _Toc64551018 \h </w:instrText>
+          <w:instrText xml:space="preserve"> PAGEREF _Toc66708540 \h </w:instrText>
         </w:r>
         <w:r>
           <w:rPr>
@@ -1802,7 +1859,7 @@
             <w:noProof/>
             <w:webHidden/>
           </w:rPr>
-          <w:t>10</w:t>
+          <w:t>9</w:t>
         </w:r>
         <w:r>
           <w:rPr>
@@ -1828,11 +1885,10 @@
           <w:lang w:val="fr-CH" w:eastAsia="fr-CH"/>
         </w:rPr>
       </w:pPr>
-      <w:hyperlink w:anchor="_Toc64551019" w:history="1">
+      <w:hyperlink w:anchor="_Toc66708541" w:history="1">
         <w:r>
           <w:rPr>
             <w:rStyle w:val="Lienhypertexte"/>
-            <w:iCs/>
             <w:noProof/>
           </w:rPr>
           <w:t>3.4</w:t>
@@ -1850,7 +1906,6 @@
         <w:r>
           <w:rPr>
             <w:rStyle w:val="Lienhypertexte"/>
-            <w:iCs/>
             <w:noProof/>
           </w:rPr>
           <w:t>Liste des documents fournis</w:t>
@@ -1874,7 +1929,7 @@
             <w:noProof/>
             <w:webHidden/>
           </w:rPr>
-          <w:instrText xml:space="preserve"> PAGEREF _Toc64551019 \h </w:instrText>
+          <w:instrText xml:space="preserve"> PAGEREF _Toc66708541 \h </w:instrText>
         </w:r>
         <w:r>
           <w:rPr>
@@ -1894,7 +1949,7 @@
             <w:noProof/>
             <w:webHidden/>
           </w:rPr>
-          <w:t>10</w:t>
+          <w:t>9</w:t>
         </w:r>
         <w:r>
           <w:rPr>
@@ -1915,7 +1970,7 @@
           <w:lang w:val="fr-CH" w:eastAsia="fr-CH"/>
         </w:rPr>
       </w:pPr>
-      <w:hyperlink w:anchor="_Toc64551020" w:history="1">
+      <w:hyperlink w:anchor="_Toc66708542" w:history="1">
         <w:r>
           <w:rPr>
             <w:rStyle w:val="Lienhypertexte"/>
@@ -1953,7 +2008,7 @@
           <w:rPr>
             <w:webHidden/>
           </w:rPr>
-          <w:instrText xml:space="preserve"> PAGEREF _Toc64551020 \h </w:instrText>
+          <w:instrText xml:space="preserve"> PAGEREF _Toc66708542 \h </w:instrText>
         </w:r>
         <w:r>
           <w:rPr>
@@ -1970,7 +2025,7 @@
           <w:rPr>
             <w:webHidden/>
           </w:rPr>
-          <w:t>10</w:t>
+          <w:t>9</w:t>
         </w:r>
         <w:r>
           <w:rPr>
@@ -1990,7 +2045,7 @@
           <w:lang w:val="fr-CH" w:eastAsia="fr-CH"/>
         </w:rPr>
       </w:pPr>
-      <w:hyperlink w:anchor="_Toc64551021" w:history="1">
+      <w:hyperlink w:anchor="_Toc66708543" w:history="1">
         <w:r>
           <w:rPr>
             <w:rStyle w:val="Lienhypertexte"/>
@@ -2028,7 +2083,7 @@
           <w:rPr>
             <w:webHidden/>
           </w:rPr>
-          <w:instrText xml:space="preserve"> PAGEREF _Toc64551021 \h </w:instrText>
+          <w:instrText xml:space="preserve"> PAGEREF _Toc66708543 \h </w:instrText>
         </w:r>
         <w:r>
           <w:rPr>
@@ -2045,7 +2100,7 @@
           <w:rPr>
             <w:webHidden/>
           </w:rPr>
-          <w:t>11</w:t>
+          <w:t>10</w:t>
         </w:r>
         <w:r>
           <w:rPr>
@@ -2070,12 +2125,10 @@
           <w:lang w:val="fr-CH" w:eastAsia="fr-CH"/>
         </w:rPr>
       </w:pPr>
-      <w:hyperlink w:anchor="_Toc64551022" w:history="1">
+      <w:hyperlink w:anchor="_Toc66708544" w:history="1">
         <w:r>
           <w:rPr>
             <w:rStyle w:val="Lienhypertexte"/>
-            <w:i/>
-            <w:iCs/>
             <w:noProof/>
           </w:rPr>
           <w:t>5.1</w:t>
@@ -2093,7 +2146,6 @@
         <w:r>
           <w:rPr>
             <w:rStyle w:val="Lienhypertexte"/>
-            <w:iCs/>
             <w:noProof/>
           </w:rPr>
           <w:t>Résumé du rapport du TPI / version succincte de la documentation</w:t>
@@ -2117,7 +2169,7 @@
             <w:noProof/>
             <w:webHidden/>
           </w:rPr>
-          <w:instrText xml:space="preserve"> PAGEREF _Toc64551022 \h </w:instrText>
+          <w:instrText xml:space="preserve"> PAGEREF _Toc66708544 \h </w:instrText>
         </w:r>
         <w:r>
           <w:rPr>
@@ -2137,7 +2189,7 @@
             <w:noProof/>
             <w:webHidden/>
           </w:rPr>
-          <w:t>11</w:t>
+          <w:t>10</w:t>
         </w:r>
         <w:r>
           <w:rPr>
@@ -2163,12 +2215,10 @@
           <w:lang w:val="fr-CH" w:eastAsia="fr-CH"/>
         </w:rPr>
       </w:pPr>
-      <w:hyperlink w:anchor="_Toc64551023" w:history="1">
+      <w:hyperlink w:anchor="_Toc66708545" w:history="1">
         <w:r>
           <w:rPr>
             <w:rStyle w:val="Lienhypertexte"/>
-            <w:i/>
-            <w:iCs/>
             <w:noProof/>
           </w:rPr>
           <w:t>5.2</w:t>
@@ -2186,7 +2236,6 @@
         <w:r>
           <w:rPr>
             <w:rStyle w:val="Lienhypertexte"/>
-            <w:iCs/>
             <w:noProof/>
           </w:rPr>
           <w:t>Sources – Bibliographie</w:t>
@@ -2210,7 +2259,7 @@
             <w:noProof/>
             <w:webHidden/>
           </w:rPr>
-          <w:instrText xml:space="preserve"> PAGEREF _Toc64551023 \h </w:instrText>
+          <w:instrText xml:space="preserve"> PAGEREF _Toc66708545 \h </w:instrText>
         </w:r>
         <w:r>
           <w:rPr>
@@ -2230,7 +2279,7 @@
             <w:noProof/>
             <w:webHidden/>
           </w:rPr>
-          <w:t>11</w:t>
+          <w:t>10</w:t>
         </w:r>
         <w:r>
           <w:rPr>
@@ -2256,12 +2305,10 @@
           <w:lang w:val="fr-CH" w:eastAsia="fr-CH"/>
         </w:rPr>
       </w:pPr>
-      <w:hyperlink w:anchor="_Toc64551024" w:history="1">
+      <w:hyperlink w:anchor="_Toc66708546" w:history="1">
         <w:r>
           <w:rPr>
             <w:rStyle w:val="Lienhypertexte"/>
-            <w:i/>
-            <w:iCs/>
             <w:noProof/>
           </w:rPr>
           <w:t>5.3</w:t>
@@ -2279,7 +2326,6 @@
         <w:r>
           <w:rPr>
             <w:rStyle w:val="Lienhypertexte"/>
-            <w:iCs/>
             <w:noProof/>
           </w:rPr>
           <w:t>Journal de travail</w:t>
@@ -2303,7 +2349,7 @@
             <w:noProof/>
             <w:webHidden/>
           </w:rPr>
-          <w:instrText xml:space="preserve"> PAGEREF _Toc64551024 \h </w:instrText>
+          <w:instrText xml:space="preserve"> PAGEREF _Toc66708546 \h </w:instrText>
         </w:r>
         <w:r>
           <w:rPr>
@@ -2323,7 +2369,7 @@
             <w:noProof/>
             <w:webHidden/>
           </w:rPr>
-          <w:t>11</w:t>
+          <w:t>10</w:t>
         </w:r>
         <w:r>
           <w:rPr>
@@ -2349,12 +2395,10 @@
           <w:lang w:val="fr-CH" w:eastAsia="fr-CH"/>
         </w:rPr>
       </w:pPr>
-      <w:hyperlink w:anchor="_Toc64551025" w:history="1">
+      <w:hyperlink w:anchor="_Toc66708547" w:history="1">
         <w:r>
           <w:rPr>
             <w:rStyle w:val="Lienhypertexte"/>
-            <w:i/>
-            <w:iCs/>
             <w:noProof/>
           </w:rPr>
           <w:t>5.4</w:t>
@@ -2372,10 +2416,9 @@
         <w:r>
           <w:rPr>
             <w:rStyle w:val="Lienhypertexte"/>
-            <w:iCs/>
-            <w:noProof/>
-          </w:rPr>
-          <w:t>Manuel d'Installation</w:t>
+            <w:noProof/>
+          </w:rPr>
+          <w:t>Manuel d'installation</w:t>
         </w:r>
         <w:r>
           <w:rPr>
@@ -2396,7 +2439,7 @@
             <w:noProof/>
             <w:webHidden/>
           </w:rPr>
-          <w:instrText xml:space="preserve"> PAGEREF _Toc64551025 \h </w:instrText>
+          <w:instrText xml:space="preserve"> PAGEREF _Toc66708547 \h </w:instrText>
         </w:r>
         <w:r>
           <w:rPr>
@@ -2416,7 +2459,7 @@
             <w:noProof/>
             <w:webHidden/>
           </w:rPr>
-          <w:t>11</w:t>
+          <w:t>10</w:t>
         </w:r>
         <w:r>
           <w:rPr>
@@ -2442,12 +2485,10 @@
           <w:lang w:val="fr-CH" w:eastAsia="fr-CH"/>
         </w:rPr>
       </w:pPr>
-      <w:hyperlink w:anchor="_Toc64551026" w:history="1">
+      <w:hyperlink w:anchor="_Toc66708548" w:history="1">
         <w:r>
           <w:rPr>
             <w:rStyle w:val="Lienhypertexte"/>
-            <w:i/>
-            <w:iCs/>
             <w:noProof/>
           </w:rPr>
           <w:t>5.5</w:t>
@@ -2465,10 +2506,9 @@
         <w:r>
           <w:rPr>
             <w:rStyle w:val="Lienhypertexte"/>
-            <w:iCs/>
-            <w:noProof/>
-          </w:rPr>
-          <w:t>Manuel d'Utilisation</w:t>
+            <w:noProof/>
+          </w:rPr>
+          <w:t>Manuel d'utilisation</w:t>
         </w:r>
         <w:r>
           <w:rPr>
@@ -2489,7 +2529,7 @@
             <w:noProof/>
             <w:webHidden/>
           </w:rPr>
-          <w:instrText xml:space="preserve"> PAGEREF _Toc64551026 \h </w:instrText>
+          <w:instrText xml:space="preserve"> PAGEREF _Toc66708548 \h </w:instrText>
         </w:r>
         <w:r>
           <w:rPr>
@@ -2509,7 +2549,7 @@
             <w:noProof/>
             <w:webHidden/>
           </w:rPr>
-          <w:t>11</w:t>
+          <w:t>10</w:t>
         </w:r>
         <w:r>
           <w:rPr>
@@ -2535,12 +2575,10 @@
           <w:lang w:val="fr-CH" w:eastAsia="fr-CH"/>
         </w:rPr>
       </w:pPr>
-      <w:hyperlink w:anchor="_Toc64551027" w:history="1">
+      <w:hyperlink w:anchor="_Toc66708549" w:history="1">
         <w:r>
           <w:rPr>
             <w:rStyle w:val="Lienhypertexte"/>
-            <w:i/>
-            <w:iCs/>
             <w:noProof/>
           </w:rPr>
           <w:t>5.6</w:t>
@@ -2558,7 +2596,6 @@
         <w:r>
           <w:rPr>
             <w:rStyle w:val="Lienhypertexte"/>
-            <w:iCs/>
             <w:noProof/>
           </w:rPr>
           <w:t>Archives du projet</w:t>
@@ -2582,7 +2619,7 @@
             <w:noProof/>
             <w:webHidden/>
           </w:rPr>
-          <w:instrText xml:space="preserve"> PAGEREF _Toc64551027 \h </w:instrText>
+          <w:instrText xml:space="preserve"> PAGEREF _Toc66708549 \h </w:instrText>
         </w:r>
         <w:r>
           <w:rPr>
@@ -2602,7 +2639,7 @@
             <w:noProof/>
             <w:webHidden/>
           </w:rPr>
-          <w:t>11</w:t>
+          <w:t>10</w:t>
         </w:r>
         <w:r>
           <w:rPr>
@@ -2627,7 +2664,7 @@
       <w:pPr>
         <w:pStyle w:val="Titre1"/>
       </w:pPr>
-      <w:bookmarkStart w:id="0" w:name="_Toc64551001"/>
+      <w:bookmarkStart w:id="1" w:name="_Toc66708522"/>
       <w:r>
         <w:lastRenderedPageBreak/>
         <w:t>Analyse prél</w:t>
@@ -2638,18 +2675,18 @@
       <w:r>
         <w:t>minaire</w:t>
       </w:r>
-      <w:bookmarkEnd w:id="0"/>
+      <w:bookmarkEnd w:id="1"/>
     </w:p>
     <w:p/>
     <w:p>
       <w:pPr>
         <w:pStyle w:val="Titre2"/>
       </w:pPr>
-      <w:bookmarkStart w:id="1" w:name="_Toc64551002"/>
+      <w:bookmarkStart w:id="2" w:name="_Toc66708523"/>
       <w:r>
         <w:t>Introduction</w:t>
       </w:r>
-      <w:bookmarkEnd w:id="1"/>
+      <w:bookmarkEnd w:id="2"/>
       <w:r>
         <w:t xml:space="preserve"> </w:t>
       </w:r>
@@ -2742,7 +2779,7 @@
           <w:sz w:val="24"/>
         </w:rPr>
       </w:pPr>
-      <w:bookmarkStart w:id="2" w:name="_Toc64551003"/>
+      <w:bookmarkStart w:id="3" w:name="_Toc66708524"/>
       <w:r>
         <w:rPr>
           <w:rStyle w:val="Accentuation"/>
@@ -2753,7 +2790,7 @@
         </w:rPr>
         <w:t>Organisation</w:t>
       </w:r>
-      <w:bookmarkEnd w:id="2"/>
+      <w:bookmarkEnd w:id="3"/>
     </w:p>
     <w:p>
       <w:r>
@@ -2800,11 +2837,11 @@
       <w:pPr>
         <w:pStyle w:val="Titre2"/>
       </w:pPr>
-      <w:bookmarkStart w:id="3" w:name="_Toc64551004"/>
+      <w:bookmarkStart w:id="4" w:name="_Toc66708525"/>
       <w:r>
         <w:t>Objectifs</w:t>
       </w:r>
-      <w:bookmarkEnd w:id="3"/>
+      <w:bookmarkEnd w:id="4"/>
     </w:p>
     <w:p>
       <w:pPr>
@@ -2902,7 +2939,7 @@
       <w:pPr>
         <w:pStyle w:val="Titre2"/>
       </w:pPr>
-      <w:bookmarkStart w:id="4" w:name="_Toc64551005"/>
+      <w:bookmarkStart w:id="5" w:name="_Toc66708526"/>
       <w:r>
         <w:lastRenderedPageBreak/>
         <w:t>Planification</w:t>
@@ -2910,7 +2947,7 @@
       <w:r>
         <w:t xml:space="preserve"> initiale</w:t>
       </w:r>
-      <w:bookmarkEnd w:id="4"/>
+      <w:bookmarkEnd w:id="5"/>
     </w:p>
     <w:p>
       <w:pPr>
@@ -2970,8 +3007,6 @@
           </wp:inline>
         </w:drawing>
       </w:r>
-      <w:bookmarkStart w:id="5" w:name="_GoBack"/>
-      <w:bookmarkEnd w:id="5"/>
     </w:p>
     <w:p>
       <w:pPr>
@@ -2984,7 +3019,7 @@
       <w:pPr>
         <w:pStyle w:val="Titre1"/>
       </w:pPr>
-      <w:bookmarkStart w:id="6" w:name="_Toc64551006"/>
+      <w:bookmarkStart w:id="6" w:name="_Toc66708527"/>
       <w:r>
         <w:t>Analyse</w:t>
       </w:r>
@@ -2998,7 +3033,7 @@
       <w:pPr>
         <w:pStyle w:val="Titre2"/>
       </w:pPr>
-      <w:bookmarkStart w:id="7" w:name="_Toc64551007"/>
+      <w:bookmarkStart w:id="7" w:name="_Toc66708528"/>
       <w:r>
         <w:t>Concep</w:t>
       </w:r>
@@ -3221,7 +3256,7 @@
       <w:pPr>
         <w:pStyle w:val="Titre2"/>
       </w:pPr>
-      <w:bookmarkStart w:id="8" w:name="_Toc64551008"/>
+      <w:bookmarkStart w:id="8" w:name="_Toc66708529"/>
       <w:r>
         <w:lastRenderedPageBreak/>
         <w:t>Définition de l’audience</w:t>
@@ -3233,7 +3268,7 @@
       <w:pPr>
         <w:pStyle w:val="Titre2"/>
       </w:pPr>
-      <w:bookmarkStart w:id="9" w:name="_Toc64551009"/>
+      <w:bookmarkStart w:id="9" w:name="_Toc66708530"/>
       <w:r>
         <w:t>Maquette graphique</w:t>
       </w:r>
@@ -3244,9 +3279,11 @@
       <w:pPr>
         <w:pStyle w:val="Titre3"/>
       </w:pPr>
+      <w:bookmarkStart w:id="10" w:name="_Toc66708531"/>
       <w:r>
         <w:t>Zoning</w:t>
       </w:r>
+      <w:bookmarkEnd w:id="10"/>
     </w:p>
     <w:p/>
     <w:p>
@@ -3271,7 +3308,7 @@
             <v:path o:extrusionok="f" gradientshapeok="t" o:connecttype="rect"/>
             <o:lock v:ext="edit" aspectratio="t"/>
           </v:shapetype>
-          <v:shape id="_x0000_i1026" type="#_x0000_t75" style="width:522.75pt;height:293.25pt">
+          <v:shape id="_x0000_i1025" type="#_x0000_t75" style="width:523pt;height:293.2pt">
             <v:imagedata r:id="rId16" o:title="Zoning"/>
           </v:shape>
         </w:pict>
@@ -3282,11 +3319,11 @@
       <w:pPr>
         <w:pStyle w:val="Titre2"/>
       </w:pPr>
-      <w:bookmarkStart w:id="10" w:name="_Toc64551010"/>
+      <w:bookmarkStart w:id="11" w:name="_Toc66708532"/>
       <w:r>
         <w:t>Cas d’utilisation</w:t>
       </w:r>
-      <w:bookmarkEnd w:id="10"/>
+      <w:bookmarkEnd w:id="11"/>
     </w:p>
     <w:tbl>
       <w:tblPr>
@@ -4014,13 +4051,13 @@
       <w:pPr>
         <w:pStyle w:val="Titre2"/>
       </w:pPr>
-      <w:bookmarkStart w:id="11" w:name="_Toc71691012"/>
-      <w:bookmarkStart w:id="12" w:name="_Toc64551011"/>
+      <w:bookmarkStart w:id="12" w:name="_Toc71691012"/>
+      <w:bookmarkStart w:id="13" w:name="_Toc66708533"/>
       <w:r>
         <w:t>Stratégie de test</w:t>
       </w:r>
-      <w:bookmarkEnd w:id="11"/>
       <w:bookmarkEnd w:id="12"/>
+      <w:bookmarkEnd w:id="13"/>
     </w:p>
     <w:tbl>
       <w:tblPr>
@@ -4739,11 +4776,11 @@
       <w:pPr>
         <w:pStyle w:val="Titre2"/>
       </w:pPr>
-      <w:bookmarkStart w:id="13" w:name="_Toc64551012"/>
+      <w:bookmarkStart w:id="14" w:name="_Toc66708534"/>
       <w:r>
         <w:t>Problèmes rencontrés</w:t>
       </w:r>
-      <w:bookmarkEnd w:id="13"/>
+      <w:bookmarkEnd w:id="14"/>
     </w:p>
     <w:tbl>
       <w:tblPr>
@@ -4991,7 +5028,47 @@
           </w:tcPr>
           <w:p>
             <w:r>
-              <w:t>…</w:t>
+              <w:t xml:space="preserve">Résolution du problème </w:t>
+            </w:r>
+            <w:proofErr w:type="spellStart"/>
+            <w:r>
+              <w:t>Wamp</w:t>
+            </w:r>
+            <w:proofErr w:type="spellEnd"/>
+          </w:p>
+        </w:tc>
+      </w:tr>
+      <w:tr>
+        <w:tc>
+          <w:tcPr>
+            <w:tcW w:w="1164" w:type="dxa"/>
+          </w:tcPr>
+          <w:p>
+            <w:pPr>
+              <w:jc w:val="center"/>
+            </w:pPr>
+            <w:r>
+              <w:t>10</w:t>
+            </w:r>
+          </w:p>
+        </w:tc>
+        <w:tc>
+          <w:tcPr>
+            <w:tcW w:w="4926" w:type="dxa"/>
+          </w:tcPr>
+          <w:p>
+            <w:r>
+              <w:t>Perte des données du dossier « Réalisation ».</w:t>
+            </w:r>
+          </w:p>
+        </w:tc>
+        <w:tc>
+          <w:tcPr>
+            <w:tcW w:w="3108" w:type="dxa"/>
+          </w:tcPr>
+          <w:p>
+            <w:r>
+              <w:t>Redéveloppement.</w:t>
             </w:r>
           </w:p>
         </w:tc>
@@ -5016,11 +5093,11 @@
       <w:pPr>
         <w:pStyle w:val="Titre2"/>
       </w:pPr>
-      <w:bookmarkStart w:id="14" w:name="_Toc64551013"/>
+      <w:bookmarkStart w:id="15" w:name="_Toc66708535"/>
       <w:r>
         <w:t>Planification</w:t>
       </w:r>
-      <w:bookmarkEnd w:id="14"/>
+      <w:bookmarkEnd w:id="15"/>
     </w:p>
     <w:p/>
     <w:p/>
@@ -5028,15 +5105,15 @@
       <w:pPr>
         <w:pStyle w:val="Titre2"/>
       </w:pPr>
-      <w:bookmarkStart w:id="15" w:name="_Toc25553314"/>
-      <w:bookmarkStart w:id="16" w:name="_Toc71691019"/>
-      <w:bookmarkStart w:id="17" w:name="_Toc64551014"/>
+      <w:bookmarkStart w:id="16" w:name="_Toc25553314"/>
+      <w:bookmarkStart w:id="17" w:name="_Toc71691019"/>
+      <w:bookmarkStart w:id="18" w:name="_Toc66708536"/>
       <w:r>
         <w:t>Dossier de conception</w:t>
       </w:r>
-      <w:bookmarkEnd w:id="15"/>
       <w:bookmarkEnd w:id="16"/>
       <w:bookmarkEnd w:id="17"/>
+      <w:bookmarkEnd w:id="18"/>
     </w:p>
     <w:p>
       <w:r>
@@ -5108,14 +5185,6 @@
         </w:rPr>
         <w:t>MLD :</w:t>
       </w:r>
-    </w:p>
-    <w:p>
-      <w:pPr>
-        <w:rPr>
-          <w:noProof/>
-          <w:lang w:val="fr-CH" w:eastAsia="fr-CH"/>
-        </w:rPr>
-      </w:pPr>
     </w:p>
     <w:p>
       <w:pPr>
@@ -5181,59 +5250,51 @@
       <w:pPr>
         <w:pStyle w:val="Titre1"/>
       </w:pPr>
-      <w:bookmarkStart w:id="18" w:name="_Toc71703259"/>
-      <w:bookmarkStart w:id="19" w:name="_Toc64551015"/>
+      <w:bookmarkStart w:id="19" w:name="_Toc71703259"/>
+      <w:bookmarkStart w:id="20" w:name="_Toc66708537"/>
       <w:r>
         <w:t>R</w:t>
       </w:r>
-      <w:bookmarkEnd w:id="18"/>
+      <w:bookmarkEnd w:id="19"/>
       <w:r>
         <w:t>éalisation</w:t>
       </w:r>
-      <w:bookmarkEnd w:id="19"/>
+      <w:bookmarkEnd w:id="20"/>
     </w:p>
     <w:p/>
     <w:p>
       <w:pPr>
         <w:pStyle w:val="Titre2"/>
       </w:pPr>
-      <w:bookmarkStart w:id="20" w:name="_Toc25553317"/>
-      <w:bookmarkStart w:id="21" w:name="_Toc71691022"/>
-      <w:bookmarkStart w:id="22" w:name="_Toc64551016"/>
+      <w:bookmarkStart w:id="21" w:name="_Toc25553317"/>
+      <w:bookmarkStart w:id="22" w:name="_Toc71691022"/>
+      <w:bookmarkStart w:id="23" w:name="_Toc66708538"/>
       <w:r>
         <w:t>Dossier de réalisation</w:t>
       </w:r>
-      <w:bookmarkStart w:id="23" w:name="_Toc25553318"/>
-      <w:bookmarkEnd w:id="20"/>
+      <w:bookmarkStart w:id="24" w:name="_Toc25553318"/>
       <w:bookmarkEnd w:id="21"/>
       <w:bookmarkEnd w:id="22"/>
-    </w:p>
-    <w:bookmarkEnd w:id="23"/>
-    <w:p>
-      <w:pPr>
-        <w:ind w:firstLine="360"/>
-        <w:rPr>
-          <w:i/>
-          <w:iCs/>
-        </w:rPr>
-      </w:pPr>
-    </w:p>
+      <w:bookmarkEnd w:id="23"/>
+    </w:p>
+    <w:bookmarkEnd w:id="24"/>
+    <w:p/>
     <w:p>
       <w:pPr>
         <w:pStyle w:val="Titre2"/>
       </w:pPr>
-      <w:bookmarkStart w:id="24" w:name="_Toc25553321"/>
-      <w:bookmarkStart w:id="25" w:name="_Toc71691025"/>
-      <w:bookmarkStart w:id="26" w:name="_Toc64551017"/>
+      <w:bookmarkStart w:id="25" w:name="_Toc25553321"/>
+      <w:bookmarkStart w:id="26" w:name="_Toc71691025"/>
+      <w:bookmarkStart w:id="27" w:name="_Toc66708539"/>
       <w:r>
         <w:t>Description des test</w:t>
       </w:r>
-      <w:bookmarkEnd w:id="24"/>
+      <w:bookmarkEnd w:id="25"/>
       <w:r>
         <w:t>s effectués</w:t>
       </w:r>
-      <w:bookmarkEnd w:id="25"/>
       <w:bookmarkEnd w:id="26"/>
+      <w:bookmarkEnd w:id="27"/>
     </w:p>
     <w:tbl>
       <w:tblPr>
@@ -5569,18 +5630,18 @@
       <w:pPr>
         <w:pStyle w:val="Titre2"/>
       </w:pPr>
-      <w:bookmarkStart w:id="27" w:name="_Toc25553322"/>
-      <w:bookmarkStart w:id="28" w:name="_Toc71691026"/>
-      <w:bookmarkStart w:id="29" w:name="_Toc64551018"/>
+      <w:bookmarkStart w:id="28" w:name="_Toc25553322"/>
+      <w:bookmarkStart w:id="29" w:name="_Toc71691026"/>
+      <w:bookmarkStart w:id="30" w:name="_Toc66708540"/>
       <w:r>
         <w:t xml:space="preserve">Erreurs </w:t>
       </w:r>
-      <w:bookmarkEnd w:id="27"/>
+      <w:bookmarkEnd w:id="28"/>
       <w:r>
         <w:t>restantes</w:t>
       </w:r>
-      <w:bookmarkEnd w:id="28"/>
       <w:bookmarkEnd w:id="29"/>
+      <w:bookmarkEnd w:id="30"/>
       <w:r>
         <w:t xml:space="preserve">  </w:t>
       </w:r>
@@ -5598,36 +5659,36 @@
       <w:pPr>
         <w:pStyle w:val="Titre2"/>
       </w:pPr>
-      <w:bookmarkStart w:id="30" w:name="_Toc25553326"/>
-      <w:bookmarkStart w:id="31" w:name="_Toc71691029"/>
-      <w:bookmarkStart w:id="32" w:name="_Toc64551019"/>
+      <w:bookmarkStart w:id="31" w:name="_Toc25553326"/>
+      <w:bookmarkStart w:id="32" w:name="_Toc71691029"/>
+      <w:bookmarkStart w:id="33" w:name="_Toc66708541"/>
       <w:r>
         <w:t>Liste des documents</w:t>
       </w:r>
-      <w:bookmarkEnd w:id="30"/>
+      <w:bookmarkEnd w:id="31"/>
       <w:r>
         <w:t xml:space="preserve"> fournis</w:t>
       </w:r>
-      <w:bookmarkStart w:id="33" w:name="_Toc25553328"/>
-      <w:bookmarkStart w:id="34" w:name="_Toc71703263"/>
-      <w:bookmarkEnd w:id="31"/>
+      <w:bookmarkStart w:id="34" w:name="_Toc25553328"/>
+      <w:bookmarkStart w:id="35" w:name="_Toc71703263"/>
       <w:bookmarkEnd w:id="32"/>
+      <w:bookmarkEnd w:id="33"/>
     </w:p>
     <w:p/>
     <w:p>
       <w:pPr>
         <w:pStyle w:val="Titre1"/>
       </w:pPr>
-      <w:bookmarkStart w:id="35" w:name="_Toc64551020"/>
+      <w:bookmarkStart w:id="36" w:name="_Toc66708542"/>
       <w:r>
         <w:t>C</w:t>
       </w:r>
-      <w:bookmarkEnd w:id="33"/>
       <w:bookmarkEnd w:id="34"/>
+      <w:bookmarkEnd w:id="35"/>
       <w:r>
         <w:t>onclusions</w:t>
       </w:r>
-      <w:bookmarkEnd w:id="35"/>
+      <w:bookmarkEnd w:id="36"/>
     </w:p>
     <w:p>
       <w:pPr>
@@ -5659,41 +5720,41 @@
       <w:pPr>
         <w:pStyle w:val="Titre1"/>
       </w:pPr>
-      <w:bookmarkStart w:id="36" w:name="_Toc71703264"/>
-      <w:bookmarkStart w:id="37" w:name="_Toc64551021"/>
+      <w:bookmarkStart w:id="37" w:name="_Toc71703264"/>
+      <w:bookmarkStart w:id="38" w:name="_Toc66708543"/>
       <w:r>
         <w:lastRenderedPageBreak/>
         <w:t>A</w:t>
       </w:r>
-      <w:bookmarkEnd w:id="36"/>
+      <w:bookmarkEnd w:id="37"/>
       <w:r>
         <w:t>nnexes</w:t>
       </w:r>
-      <w:bookmarkEnd w:id="37"/>
+      <w:bookmarkEnd w:id="38"/>
     </w:p>
     <w:p/>
     <w:p>
       <w:pPr>
         <w:pStyle w:val="Titre2"/>
       </w:pPr>
-      <w:bookmarkStart w:id="38" w:name="_Toc64551022"/>
+      <w:bookmarkStart w:id="39" w:name="_Toc66708544"/>
       <w:r>
         <w:t>Résumé du rapport du TPI / version succincte de la documentation</w:t>
       </w:r>
-      <w:bookmarkEnd w:id="38"/>
+      <w:bookmarkEnd w:id="39"/>
     </w:p>
     <w:p/>
     <w:p>
       <w:pPr>
         <w:pStyle w:val="Titre2"/>
       </w:pPr>
-      <w:bookmarkStart w:id="39" w:name="_Toc71703265"/>
-      <w:bookmarkStart w:id="40" w:name="_Toc64551023"/>
+      <w:bookmarkStart w:id="40" w:name="_Toc71703265"/>
+      <w:bookmarkStart w:id="41" w:name="_Toc66708545"/>
       <w:r>
         <w:t>Sources – Bibliographie</w:t>
       </w:r>
-      <w:bookmarkEnd w:id="39"/>
       <w:bookmarkEnd w:id="40"/>
+      <w:bookmarkEnd w:id="41"/>
     </w:p>
     <w:p>
       <w:pPr>
@@ -5701,25 +5762,99 @@
           <w:iCs/>
         </w:rPr>
       </w:pPr>
+      <w:r>
+        <w:rPr>
+          <w:iCs/>
+        </w:rPr>
+        <w:t>Archives cours</w:t>
+      </w:r>
+    </w:p>
+    <w:p>
+      <w:pPr>
+        <w:pStyle w:val="Paragraphedeliste"/>
+        <w:numPr>
+          <w:ilvl w:val="0"/>
+          <w:numId w:val="18"/>
+        </w:numPr>
+        <w:rPr>
+          <w:iCs/>
+        </w:rPr>
+      </w:pPr>
+      <w:r>
+        <w:rPr>
+          <w:iCs/>
+        </w:rPr>
+        <w:t>ICT 104 (</w:t>
+      </w:r>
+      <w:proofErr w:type="spellStart"/>
+      <w:r>
+        <w:rPr>
+          <w:iCs/>
+        </w:rPr>
+        <w:t>mysql</w:t>
+      </w:r>
+      <w:proofErr w:type="spellEnd"/>
+      <w:r>
+        <w:rPr>
+          <w:iCs/>
+        </w:rPr>
+        <w:t>)</w:t>
+      </w:r>
+    </w:p>
+    <w:p>
+      <w:pPr>
+        <w:pStyle w:val="Paragraphedeliste"/>
+        <w:numPr>
+          <w:ilvl w:val="0"/>
+          <w:numId w:val="18"/>
+        </w:numPr>
+        <w:rPr>
+          <w:iCs/>
+        </w:rPr>
+      </w:pPr>
+      <w:r>
+        <w:rPr>
+          <w:iCs/>
+        </w:rPr>
+        <w:t>Projet WEB</w:t>
+      </w:r>
+    </w:p>
+    <w:p>
+      <w:pPr>
+        <w:pStyle w:val="Paragraphedeliste"/>
+        <w:numPr>
+          <w:ilvl w:val="0"/>
+          <w:numId w:val="18"/>
+        </w:numPr>
+        <w:rPr>
+          <w:iCs/>
+        </w:rPr>
+      </w:pPr>
+      <w:r>
+        <w:rPr>
+          <w:iCs/>
+        </w:rPr>
+        <w:t>Projet WEB avec DB</w:t>
+      </w:r>
     </w:p>
     <w:p>
       <w:pPr>
         <w:pStyle w:val="Titre2"/>
       </w:pPr>
-      <w:bookmarkStart w:id="41" w:name="_Toc25553330"/>
-      <w:bookmarkStart w:id="42" w:name="_Toc71703266"/>
-      <w:bookmarkStart w:id="43" w:name="_Toc64551024"/>
+      <w:bookmarkStart w:id="42" w:name="_Toc25553330"/>
+      <w:bookmarkStart w:id="43" w:name="_Toc71703266"/>
+      <w:bookmarkStart w:id="44" w:name="_Toc66708546"/>
       <w:r>
         <w:t xml:space="preserve">Journal de </w:t>
       </w:r>
-      <w:bookmarkEnd w:id="41"/>
       <w:bookmarkEnd w:id="42"/>
+      <w:bookmarkEnd w:id="43"/>
       <w:r>
         <w:t>travail</w:t>
       </w:r>
-      <w:bookmarkStart w:id="44" w:name="_Toc25553331"/>
-      <w:bookmarkStart w:id="45" w:name="_Toc71703267"/>
-      <w:bookmarkEnd w:id="43"/>
+      <w:bookmarkStart w:id="45" w:name="_Toc25553331"/>
+      <w:bookmarkStart w:id="46" w:name="_Toc71703267"/>
+      <w:bookmarkEnd w:id="44"/>
     </w:p>
     <w:p>
       <w:r>
@@ -5731,49 +5866,55 @@
       <w:pPr>
         <w:pStyle w:val="Titre2"/>
       </w:pPr>
-      <w:bookmarkStart w:id="46" w:name="_Toc64551025"/>
-      <w:r>
-        <w:t>Manuel d'Installation</w:t>
-      </w:r>
-      <w:bookmarkEnd w:id="44"/>
+      <w:bookmarkStart w:id="47" w:name="_Toc66708547"/>
+      <w:r>
+        <w:t>Manuel d'i</w:t>
+      </w:r>
+      <w:r>
+        <w:t>nstallation</w:t>
+      </w:r>
       <w:bookmarkEnd w:id="45"/>
       <w:bookmarkEnd w:id="46"/>
+      <w:bookmarkEnd w:id="47"/>
     </w:p>
     <w:p/>
     <w:p>
       <w:pPr>
         <w:pStyle w:val="Titre2"/>
       </w:pPr>
-      <w:bookmarkStart w:id="47" w:name="_Toc25553332"/>
-      <w:bookmarkStart w:id="48" w:name="_Toc71703268"/>
-      <w:bookmarkStart w:id="49" w:name="_Toc64551026"/>
-      <w:r>
-        <w:t>Manuel d'Utilisation</w:t>
-      </w:r>
-      <w:bookmarkEnd w:id="47"/>
+      <w:bookmarkStart w:id="48" w:name="_Toc25553332"/>
+      <w:bookmarkStart w:id="49" w:name="_Toc71703268"/>
+      <w:bookmarkStart w:id="50" w:name="_Toc66708548"/>
+      <w:r>
+        <w:t>Manuel d'u</w:t>
+      </w:r>
+      <w:r>
+        <w:t>tilisation</w:t>
+      </w:r>
       <w:bookmarkEnd w:id="48"/>
       <w:bookmarkEnd w:id="49"/>
+      <w:bookmarkEnd w:id="50"/>
     </w:p>
     <w:p/>
     <w:p>
       <w:pPr>
         <w:pStyle w:val="Titre2"/>
       </w:pPr>
-      <w:bookmarkStart w:id="50" w:name="_Toc71703270"/>
-      <w:bookmarkStart w:id="51" w:name="_Toc64551027"/>
-      <w:bookmarkStart w:id="52" w:name="_Toc25553334"/>
+      <w:bookmarkStart w:id="51" w:name="_Toc71703270"/>
+      <w:bookmarkStart w:id="52" w:name="_Toc66708549"/>
+      <w:bookmarkStart w:id="53" w:name="_Toc25553334"/>
       <w:r>
         <w:t>A</w:t>
       </w:r>
       <w:r>
         <w:t>rchives du projet</w:t>
       </w:r>
-      <w:bookmarkEnd w:id="50"/>
       <w:bookmarkEnd w:id="51"/>
+      <w:bookmarkEnd w:id="52"/>
       <w:r>
         <w:t xml:space="preserve"> </w:t>
       </w:r>
-      <w:bookmarkEnd w:id="52"/>
+      <w:bookmarkEnd w:id="53"/>
     </w:p>
     <w:p/>
     <w:p/>
@@ -5909,7 +6050,7 @@
               <w:sz w:val="16"/>
               <w:szCs w:val="16"/>
             </w:rPr>
-            <w:t>6</w:t>
+            <w:t>2</w:t>
           </w:r>
           <w:r>
             <w:rPr>
@@ -9972,21 +10113,6 @@
 </file>
 
 <file path=customXml/item1.xml><?xml version="1.0" encoding="utf-8"?>
-<?mso-contentType ?>
-<FormTemplates xmlns="http://schemas.microsoft.com/sharepoint/v3/contenttype/forms">
-  <Display>DocumentLibraryForm</Display>
-  <Edit>DocumentLibraryForm</Edit>
-  <New>DocumentLibraryForm</New>
-</FormTemplates>
-</file>
-
-<file path=customXml/item2.xml><?xml version="1.0" encoding="utf-8"?>
-<p:properties xmlns:p="http://schemas.microsoft.com/office/2006/metadata/properties" xmlns:xsi="http://www.w3.org/2001/XMLSchema-instance" xmlns:pc="http://schemas.microsoft.com/office/infopath/2007/PartnerControls">
-  <documentManagement/>
-</p:properties>
-</file>
-
-<file path=customXml/item3.xml><?xml version="1.0" encoding="utf-8"?>
 <ct:contentTypeSchema xmlns:ct="http://schemas.microsoft.com/office/2006/metadata/contentType" xmlns:ma="http://schemas.microsoft.com/office/2006/metadata/properties/metaAttributes" ct:_="" ma:_="" ma:contentTypeName="Document" ma:contentTypeID="0x0101000B38552FA7D4254E8845977232CFE53B" ma:contentTypeVersion="2" ma:contentTypeDescription="Crée un document." ma:contentTypeScope="" ma:versionID="acac6587a1624531b7bbb5e040fdc0e2">
   <xsd:schema xmlns:xsd="http://www.w3.org/2001/XMLSchema" xmlns:xs="http://www.w3.org/2001/XMLSchema" xmlns:p="http://schemas.microsoft.com/office/2006/metadata/properties" xmlns:ns2="0119da2b-60ce-4773-88fa-ebab2cde1f55" targetNamespace="http://schemas.microsoft.com/office/2006/metadata/properties" ma:root="true" ma:fieldsID="497bc8f796ffcd2b49b56101ba0507db" ns2:_="">
     <xsd:import namespace="0119da2b-60ce-4773-88fa-ebab2cde1f55"/>
@@ -10118,28 +10244,26 @@
 </ct:contentTypeSchema>
 </file>
 
+<file path=customXml/item2.xml><?xml version="1.0" encoding="utf-8"?>
+<?mso-contentType ?>
+<FormTemplates xmlns="http://schemas.microsoft.com/sharepoint/v3/contenttype/forms">
+  <Display>DocumentLibraryForm</Display>
+  <Edit>DocumentLibraryForm</Edit>
+  <New>DocumentLibraryForm</New>
+</FormTemplates>
+</file>
+
+<file path=customXml/item3.xml><?xml version="1.0" encoding="utf-8"?>
+<p:properties xmlns:p="http://schemas.microsoft.com/office/2006/metadata/properties" xmlns:xsi="http://www.w3.org/2001/XMLSchema-instance" xmlns:pc="http://schemas.microsoft.com/office/infopath/2007/PartnerControls">
+  <documentManagement/>
+</p:properties>
+</file>
+
 <file path=customXml/item4.xml><?xml version="1.0" encoding="utf-8"?>
 <b:Sources xmlns:b="http://schemas.openxmlformats.org/officeDocument/2006/bibliography" xmlns="http://schemas.openxmlformats.org/officeDocument/2006/bibliography" SelectedStyle="\APASixthEditionOfficeOnline.xsl" StyleName="APA" Version="6"/>
 </file>
 
 <file path=customXml/itemProps1.xml><?xml version="1.0" encoding="utf-8"?>
-<ds:datastoreItem xmlns:ds="http://schemas.openxmlformats.org/officeDocument/2006/customXml" ds:itemID="{C3C0D82A-5D77-4930-8043-FB93232D4EC3}">
-  <ds:schemaRefs>
-    <ds:schemaRef ds:uri="http://schemas.microsoft.com/sharepoint/v3/contenttype/forms"/>
-  </ds:schemaRefs>
-</ds:datastoreItem>
-</file>
-
-<file path=customXml/itemProps2.xml><?xml version="1.0" encoding="utf-8"?>
-<ds:datastoreItem xmlns:ds="http://schemas.openxmlformats.org/officeDocument/2006/customXml" ds:itemID="{B1DFFEE4-49B1-4AF1-9FFD-BDCB1D4C88F0}">
-  <ds:schemaRefs>
-    <ds:schemaRef ds:uri="http://schemas.microsoft.com/office/2006/metadata/properties"/>
-    <ds:schemaRef ds:uri="http://schemas.microsoft.com/office/infopath/2007/PartnerControls"/>
-  </ds:schemaRefs>
-</ds:datastoreItem>
-</file>
-
-<file path=customXml/itemProps3.xml><?xml version="1.0" encoding="utf-8"?>
 <ds:datastoreItem xmlns:ds="http://schemas.openxmlformats.org/officeDocument/2006/customXml" ds:itemID="{884A3E52-B6F1-4A6D-876B-680A1FE9CD40}">
   <ds:schemaRefs>
     <ds:schemaRef ds:uri="http://schemas.microsoft.com/office/2006/metadata/contentType"/>
@@ -10157,8 +10281,25 @@
 </ds:datastoreItem>
 </file>
 
+<file path=customXml/itemProps2.xml><?xml version="1.0" encoding="utf-8"?>
+<ds:datastoreItem xmlns:ds="http://schemas.openxmlformats.org/officeDocument/2006/customXml" ds:itemID="{C3C0D82A-5D77-4930-8043-FB93232D4EC3}">
+  <ds:schemaRefs>
+    <ds:schemaRef ds:uri="http://schemas.microsoft.com/sharepoint/v3/contenttype/forms"/>
+  </ds:schemaRefs>
+</ds:datastoreItem>
+</file>
+
+<file path=customXml/itemProps3.xml><?xml version="1.0" encoding="utf-8"?>
+<ds:datastoreItem xmlns:ds="http://schemas.openxmlformats.org/officeDocument/2006/customXml" ds:itemID="{B1DFFEE4-49B1-4AF1-9FFD-BDCB1D4C88F0}">
+  <ds:schemaRefs>
+    <ds:schemaRef ds:uri="http://schemas.microsoft.com/office/2006/metadata/properties"/>
+    <ds:schemaRef ds:uri="http://schemas.microsoft.com/office/infopath/2007/PartnerControls"/>
+  </ds:schemaRefs>
+</ds:datastoreItem>
+</file>
+
 <file path=customXml/itemProps4.xml><?xml version="1.0" encoding="utf-8"?>
-<ds:datastoreItem xmlns:ds="http://schemas.openxmlformats.org/officeDocument/2006/customXml" ds:itemID="{C2750BC3-8C1F-406E-9697-57AFA40C3A7E}">
+<ds:datastoreItem xmlns:ds="http://schemas.openxmlformats.org/officeDocument/2006/customXml" ds:itemID="{2E77F10E-1994-4D8D-B409-7A71B1C52A55}">
   <ds:schemaRefs>
     <ds:schemaRef ds:uri="http://schemas.openxmlformats.org/officeDocument/2006/bibliography"/>
   </ds:schemaRefs>

</xml_diff>